<commit_message>
Finished goals part of bot
</commit_message>
<xml_diff>
--- a/ToDo.docx
+++ b/ToDo.docx
@@ -21,7 +21,7 @@
           <w:sz w:val="24"/>
           <w:szCs w:val="24"/>
         </w:rPr>
-        <w:t>Club commands</w:t>
+        <w:t>Message players privately</w:t>
       </w:r>
     </w:p>
     <w:p>
@@ -37,13 +37,23 @@
           <w:szCs w:val="24"/>
         </w:rPr>
       </w:pPr>
+      <w:proofErr w:type="spellStart"/>
       <w:r>
         <w:rPr>
           <w:rFonts w:ascii="Times New Roman" w:hAnsi="Times New Roman" w:cs="Times New Roman"/>
           <w:sz w:val="24"/>
           <w:szCs w:val="24"/>
         </w:rPr>
-        <w:t>Add goals to everyone with Ascending Olympians role</w:t>
+        <w:t>Interaction.reply</w:t>
+      </w:r>
+      <w:proofErr w:type="spellEnd"/>
+      <w:r>
+        <w:rPr>
+          <w:rFonts w:ascii="Times New Roman" w:hAnsi="Times New Roman" w:cs="Times New Roman"/>
+          <w:sz w:val="24"/>
+          <w:szCs w:val="24"/>
+        </w:rPr>
+        <w:t>({content: ‘’, ephemeral: true})</w:t>
       </w:r>
     </w:p>
     <w:p>
@@ -65,7 +75,29 @@
           <w:sz w:val="24"/>
           <w:szCs w:val="24"/>
         </w:rPr>
-        <w:t>Character database</w:t>
+        <w:t>Show all possible floor maps</w:t>
+      </w:r>
+    </w:p>
+    <w:p>
+      <w:pPr>
+        <w:pStyle w:val="ListParagraph"/>
+        <w:numPr>
+          <w:ilvl w:val="1"/>
+          <w:numId w:val="1"/>
+        </w:numPr>
+        <w:rPr>
+          <w:rFonts w:ascii="Times New Roman" w:hAnsi="Times New Roman" w:cs="Times New Roman"/>
+          <w:sz w:val="24"/>
+          <w:szCs w:val="24"/>
+        </w:rPr>
+      </w:pPr>
+      <w:r>
+        <w:rPr>
+          <w:rFonts w:ascii="Times New Roman" w:hAnsi="Times New Roman" w:cs="Times New Roman"/>
+          <w:sz w:val="24"/>
+          <w:szCs w:val="24"/>
+        </w:rPr>
+        <w:t>Show all images in a folder</w:t>
       </w:r>
     </w:p>
     <w:p>
@@ -87,7 +119,15 @@
           <w:sz w:val="24"/>
           <w:szCs w:val="24"/>
         </w:rPr>
-        <w:t>Show all possible floor maps</w:t>
+        <w:t>Command and e</w:t>
+      </w:r>
+      <w:r>
+        <w:rPr>
+          <w:rFonts w:ascii="Times New Roman" w:hAnsi="Times New Roman" w:cs="Times New Roman"/>
+          <w:sz w:val="24"/>
+          <w:szCs w:val="24"/>
+        </w:rPr>
+        <w:t>mbed to show commands</w:t>
       </w:r>
     </w:p>
     <w:p>
@@ -109,73 +149,7 @@
           <w:sz w:val="24"/>
           <w:szCs w:val="24"/>
         </w:rPr>
-        <w:t>Display</w:t>
-      </w:r>
-    </w:p>
-    <w:p>
-      <w:pPr>
-        <w:pStyle w:val="ListParagraph"/>
-        <w:numPr>
-          <w:ilvl w:val="1"/>
-          <w:numId w:val="1"/>
-        </w:numPr>
-        <w:rPr>
-          <w:rFonts w:ascii="Times New Roman" w:hAnsi="Times New Roman" w:cs="Times New Roman"/>
-          <w:sz w:val="24"/>
-          <w:szCs w:val="24"/>
-        </w:rPr>
-      </w:pPr>
-      <w:r>
-        <w:rPr>
-          <w:rFonts w:ascii="Times New Roman" w:hAnsi="Times New Roman" w:cs="Times New Roman"/>
-          <w:sz w:val="24"/>
-          <w:szCs w:val="24"/>
-        </w:rPr>
-        <w:t>Organize output of tags, club vs self, and complete</w:t>
-      </w:r>
-    </w:p>
-    <w:p>
-      <w:pPr>
-        <w:pStyle w:val="ListParagraph"/>
-        <w:numPr>
-          <w:ilvl w:val="0"/>
-          <w:numId w:val="1"/>
-        </w:numPr>
-        <w:rPr>
-          <w:rFonts w:ascii="Times New Roman" w:hAnsi="Times New Roman" w:cs="Times New Roman"/>
-          <w:sz w:val="24"/>
-          <w:szCs w:val="24"/>
-        </w:rPr>
-      </w:pPr>
-      <w:r>
-        <w:rPr>
-          <w:rFonts w:ascii="Times New Roman" w:hAnsi="Times New Roman" w:cs="Times New Roman"/>
-          <w:sz w:val="24"/>
-          <w:szCs w:val="24"/>
-        </w:rPr>
         <w:t>Host bot</w:t>
-      </w:r>
-    </w:p>
-    <w:p>
-      <w:pPr>
-        <w:pStyle w:val="ListParagraph"/>
-        <w:numPr>
-          <w:ilvl w:val="0"/>
-          <w:numId w:val="1"/>
-        </w:numPr>
-        <w:rPr>
-          <w:rFonts w:ascii="Times New Roman" w:hAnsi="Times New Roman" w:cs="Times New Roman"/>
-          <w:sz w:val="24"/>
-          <w:szCs w:val="24"/>
-        </w:rPr>
-      </w:pPr>
-      <w:r>
-        <w:rPr>
-          <w:rFonts w:ascii="Times New Roman" w:hAnsi="Times New Roman" w:cs="Times New Roman"/>
-          <w:sz w:val="24"/>
-          <w:szCs w:val="24"/>
-        </w:rPr>
-        <w:t>Add to server</w:t>
       </w:r>
     </w:p>
     <w:sectPr>
@@ -218,7 +192,7 @@
         <w:rFonts w:ascii="Courier New" w:hAnsi="Courier New" w:cs="Courier New" w:hint="default"/>
       </w:rPr>
     </w:lvl>
-    <w:lvl w:ilvl="2" w:tplc="04090005" w:tentative="1">
+    <w:lvl w:ilvl="2" w:tplc="04090005">
       <w:start w:val="1"/>
       <w:numFmt w:val="bullet"/>
       <w:lvlText w:val=""/>
@@ -230,7 +204,7 @@
         <w:rFonts w:ascii="Wingdings" w:hAnsi="Wingdings" w:hint="default"/>
       </w:rPr>
     </w:lvl>
-    <w:lvl w:ilvl="3" w:tplc="04090001" w:tentative="1">
+    <w:lvl w:ilvl="3" w:tplc="04090001">
       <w:start w:val="1"/>
       <w:numFmt w:val="bullet"/>
       <w:lvlText w:val=""/>

</xml_diff>